<commit_message>
Added menu scene and configured webGL build
</commit_message>
<xml_diff>
--- a/Assets/Documentation/Game Dev Related Links.docx
+++ b/Assets/Documentation/Game Dev Related Links.docx
@@ -32,8 +32,6 @@
           <w:lang w:val="en-US"/>
         </w:rPr>
       </w:pPr>
-      <w:bookmarkStart w:id="0" w:name="_GoBack"/>
-      <w:bookmarkEnd w:id="0"/>
     </w:p>
     <w:p>
       <w:pPr>
@@ -120,6 +118,9 @@
           <w:numId w:val="1"/>
         </w:numPr>
         <w:rPr>
+          <w:rStyle w:val="Hyperlink"/>
+          <w:color w:val="auto"/>
+          <w:u w:val="none"/>
           <w:lang w:val="en-US"/>
         </w:rPr>
       </w:pPr>
@@ -132,6 +133,26 @@
           <w:t>https://www.dafont.com/</w:t>
         </w:r>
       </w:hyperlink>
+    </w:p>
+    <w:p>
+      <w:pPr>
+        <w:pStyle w:val="ListParagraph"/>
+        <w:numPr>
+          <w:ilvl w:val="0"/>
+          <w:numId w:val="1"/>
+        </w:numPr>
+        <w:rPr>
+          <w:lang w:val="en-US"/>
+        </w:rPr>
+      </w:pPr>
+      <w:r>
+        <w:rPr>
+          <w:lang w:val="en-US"/>
+        </w:rPr>
+        <w:t>https://www.1001fonts.com/</w:t>
+      </w:r>
+      <w:bookmarkStart w:id="0" w:name="_GoBack"/>
+      <w:bookmarkEnd w:id="0"/>
     </w:p>
     <w:p>
       <w:pPr>
@@ -1251,6 +1272,18 @@
       <w:u w:val="single"/>
     </w:rPr>
   </w:style>
+  <w:style w:type="character" w:styleId="FollowedHyperlink">
+    <w:name w:val="FollowedHyperlink"/>
+    <w:basedOn w:val="DefaultParagraphFont"/>
+    <w:uiPriority w:val="99"/>
+    <w:semiHidden/>
+    <w:unhideWhenUsed/>
+    <w:rsid w:val="00AA63A7"/>
+    <w:rPr>
+      <w:color w:val="954F72" w:themeColor="followedHyperlink"/>
+      <w:u w:val="single"/>
+    </w:rPr>
+  </w:style>
 </w:styles>
 </file>
 

</xml_diff>